<commit_message>
docs: se a subido el manual de usuario
</commit_message>
<xml_diff>
--- a/Segundo_Trimestre/ficha tecnica/FichaTecnica Investigación Tecnológica.docx
+++ b/Segundo_Trimestre/ficha tecnica/FichaTecnica Investigación Tecnológica.docx
@@ -428,6 +428,7 @@
       </w:pPr>
       <w:r>
         <w:rPr>
+          <w:noProof/>
           <w:color w:val="000000"/>
           <w:sz w:val="24"/>
           <w:szCs w:val="24"/>
@@ -895,15 +896,7 @@
                 <w:sz w:val="24"/>
                 <w:szCs w:val="24"/>
               </w:rPr>
-              <w:t>$</w:t>
-            </w:r>
-            <w:r>
-              <w:rPr>
-                <w:color w:val="000000"/>
-                <w:sz w:val="24"/>
-                <w:szCs w:val="24"/>
-              </w:rPr>
-              <w:t>1’600.000</w:t>
+              <w:t>$1’600.000</w:t>
             </w:r>
           </w:p>
         </w:tc>
@@ -1160,25 +1153,7 @@
                 <w:sz w:val="24"/>
                 <w:szCs w:val="24"/>
               </w:rPr>
-              <w:t xml:space="preserve">Disco </w:t>
-            </w:r>
-            <w:proofErr w:type="gramStart"/>
-            <w:r>
-              <w:rPr>
-                <w:color w:val="000000"/>
-                <w:sz w:val="24"/>
-                <w:szCs w:val="24"/>
-              </w:rPr>
-              <w:t>duro SATA</w:t>
-            </w:r>
-            <w:proofErr w:type="gramEnd"/>
-            <w:r>
-              <w:rPr>
-                <w:color w:val="000000"/>
-                <w:sz w:val="24"/>
-                <w:szCs w:val="24"/>
-              </w:rPr>
-              <w:t xml:space="preserve"> de 500 GB y 7200 rpm</w:t>
+              <w:t>Disco duro SATA de 500 GB y 7200 rpm</w:t>
             </w:r>
           </w:p>
           <w:p>
@@ -1388,6 +1363,7 @@
       </w:pPr>
       <w:r>
         <w:rPr>
+          <w:noProof/>
           <w:color w:val="000000"/>
           <w:sz w:val="24"/>
           <w:szCs w:val="24"/>
@@ -2322,6 +2298,7 @@
       </w:pPr>
       <w:r>
         <w:rPr>
+          <w:noProof/>
           <w:color w:val="000000"/>
           <w:sz w:val="24"/>
           <w:szCs w:val="24"/>
@@ -3620,7 +3597,7 @@
       </w:tr>
       <w:tr>
         <w:trPr>
-          <w:trHeight w:val="546"/>
+          <w:trHeight w:val="701"/>
           <w:jc w:val="center"/>
         </w:trPr>
         <w:tc>
@@ -6663,6 +6640,7 @@
   <w:style w:type="character" w:default="1" w:styleId="Fuentedeprrafopredeter">
     <w:name w:val="Default Paragraph Font"/>
     <w:uiPriority w:val="1"/>
+    <w:semiHidden/>
     <w:unhideWhenUsed/>
   </w:style>
   <w:style w:type="table" w:default="1" w:styleId="Tablanormal">

</xml_diff>